<commit_message>
Add multiplier property, update export file
</commit_message>
<xml_diff>
--- a/assets/templates/bill_template.docx
+++ b/assets/templates/bill_template.docx
@@ -1,6 +1,6 @@
 
 <file path=word/document.xml><?xml version="1.0" encoding="utf-8"?>
-<w:document xmlns:wpc="http://schemas.microsoft.com/office/word/2010/wordprocessingCanvas" xmlns:cx="http://schemas.microsoft.com/office/drawing/2014/chartex" xmlns:cx1="http://schemas.microsoft.com/office/drawing/2015/9/8/chartex" xmlns:cx2="http://schemas.microsoft.com/office/drawing/2015/10/21/chartex" xmlns:cx3="http://schemas.microsoft.com/office/drawing/2016/5/9/chartex" xmlns:cx4="http://schemas.microsoft.com/office/drawing/2016/5/10/chartex" xmlns:cx5="http://schemas.microsoft.com/office/drawing/2016/5/11/chartex" xmlns:cx6="http://schemas.microsoft.com/office/drawing/2016/5/12/chartex" xmlns:cx7="http://schemas.microsoft.com/office/drawing/2016/5/13/chartex" xmlns:cx8="http://schemas.microsoft.com/office/drawing/2016/5/14/chartex" xmlns:mc="http://schemas.openxmlformats.org/markup-compatibility/2006" xmlns:aink="http://schemas.microsoft.com/office/drawing/2016/ink" xmlns:am3d="http://schemas.microsoft.com/office/drawing/2017/model3d" xmlns:o="urn:schemas-microsoft-com:office:office" xmlns:r="http://schemas.openxmlformats.org/officeDocument/2006/relationships" xmlns:m="http://schemas.openxmlformats.org/officeDocument/2006/math" xmlns:v="urn:schemas-microsoft-com:vml" xmlns:wp14="http://schemas.microsoft.com/office/word/2010/wordprocessingDrawing" xmlns:wp="http://schemas.openxmlformats.org/drawingml/2006/wordprocessingDrawing" xmlns:w10="urn:schemas-microsoft-com:office:word" xmlns:w="http://schemas.openxmlformats.org/wordprocessingml/2006/main" xmlns:w14="http://schemas.microsoft.com/office/word/2010/wordml" xmlns:w15="http://schemas.microsoft.com/office/word/2012/wordml" xmlns:w16cid="http://schemas.microsoft.com/office/word/2016/wordml/cid" xmlns:w16se="http://schemas.microsoft.com/office/word/2015/wordml/symex" xmlns:wpg="http://schemas.microsoft.com/office/word/2010/wordprocessingGroup" xmlns:wpi="http://schemas.microsoft.com/office/word/2010/wordprocessingInk" xmlns:wne="http://schemas.microsoft.com/office/word/2006/wordml" xmlns:wps="http://schemas.microsoft.com/office/word/2010/wordprocessingShape" mc:Ignorable="w14 w15 w16se w16cid wp14">
+<w:document xmlns:wpc="http://schemas.microsoft.com/office/word/2010/wordprocessingCanvas" xmlns:cx="http://schemas.microsoft.com/office/drawing/2014/chartex" xmlns:cx1="http://schemas.microsoft.com/office/drawing/2015/9/8/chartex" xmlns:cx2="http://schemas.microsoft.com/office/drawing/2015/10/21/chartex" xmlns:cx3="http://schemas.microsoft.com/office/drawing/2016/5/9/chartex" xmlns:cx4="http://schemas.microsoft.com/office/drawing/2016/5/10/chartex" xmlns:cx5="http://schemas.microsoft.com/office/drawing/2016/5/11/chartex" xmlns:cx6="http://schemas.microsoft.com/office/drawing/2016/5/12/chartex" xmlns:cx7="http://schemas.microsoft.com/office/drawing/2016/5/13/chartex" xmlns:cx8="http://schemas.microsoft.com/office/drawing/2016/5/14/chartex" xmlns:mc="http://schemas.openxmlformats.org/markup-compatibility/2006" xmlns:aink="http://schemas.microsoft.com/office/drawing/2016/ink" xmlns:am3d="http://schemas.microsoft.com/office/drawing/2017/model3d" xmlns:o="urn:schemas-microsoft-com:office:office" xmlns:r="http://schemas.openxmlformats.org/officeDocument/2006/relationships" xmlns:m="http://schemas.openxmlformats.org/officeDocument/2006/math" xmlns:v="urn:schemas-microsoft-com:vml" xmlns:wp14="http://schemas.microsoft.com/office/word/2010/wordprocessingDrawing" xmlns:wp="http://schemas.openxmlformats.org/drawingml/2006/wordprocessingDrawing" xmlns:w10="urn:schemas-microsoft-com:office:word" xmlns:w="http://schemas.openxmlformats.org/wordprocessingml/2006/main" xmlns:w14="http://schemas.microsoft.com/office/word/2010/wordml" xmlns:w15="http://schemas.microsoft.com/office/word/2012/wordml" xmlns:w16cex="http://schemas.microsoft.com/office/word/2018/wordml/cex" xmlns:w16cid="http://schemas.microsoft.com/office/word/2016/wordml/cid" xmlns:w16="http://schemas.microsoft.com/office/word/2018/wordml" xmlns:w16se="http://schemas.microsoft.com/office/word/2015/wordml/symex" xmlns:wpg="http://schemas.microsoft.com/office/word/2010/wordprocessingGroup" xmlns:wpi="http://schemas.microsoft.com/office/word/2010/wordprocessingInk" xmlns:wne="http://schemas.microsoft.com/office/word/2006/wordml" xmlns:wps="http://schemas.microsoft.com/office/word/2010/wordprocessingShape" mc:Ignorable="w14 w15 w16se w16cid w16 w16cex wp14">
   <w:body>
     <w:tbl>
       <w:tblPr>
@@ -128,7 +128,7 @@
           <w:rFonts w:ascii="Times New Roman" w:hAnsi="Times New Roman" w:cs="Times New Roman"/>
           <w:lang w:val="vi-VN"/>
         </w:rPr>
-        <w:t>BẢNG KÊ THANH TOÁN ĐIỆN NƯỚC</w:t>
+        <w:t>BẢNG KÊ THANH TOÁN NƯỚC</w:t>
       </w:r>
     </w:p>
     <w:p>
@@ -165,6 +165,7 @@
         </w:rPr>
         <w:t>{</w:t>
       </w:r>
+      <w:proofErr w:type="spellStart"/>
       <w:r>
         <w:rPr>
           <w:rFonts w:ascii="Times New Roman" w:hAnsi="Times New Roman" w:cs="Times New Roman"/>
@@ -187,6 +188,7 @@
         </w:rPr>
         <w:t>ToString</w:t>
       </w:r>
+      <w:proofErr w:type="spellEnd"/>
       <w:r>
         <w:rPr>
           <w:rFonts w:ascii="Times New Roman" w:hAnsi="Times New Roman" w:cs="Times New Roman"/>
@@ -268,6 +270,8 @@
         </w:rPr>
         <w:t>#</w:t>
       </w:r>
+      <w:proofErr w:type="spellStart"/>
+      <w:proofErr w:type="gramStart"/>
       <w:r>
         <w:rPr>
           <w:rFonts w:ascii="Times New Roman" w:hAnsi="Times New Roman" w:cs="Times New Roman"/>
@@ -275,18 +279,50 @@
         </w:rPr>
         <w:t>isEnterprise</w:t>
       </w:r>
+      <w:proofErr w:type="spellEnd"/>
       <w:r>
         <w:rPr>
           <w:rFonts w:ascii="Times New Roman" w:hAnsi="Times New Roman" w:cs="Times New Roman"/>
         </w:rPr>
         <w:t>}</w:t>
       </w:r>
-      <w:r>
-        <w:rPr>
-          <w:rFonts w:ascii="Times New Roman" w:hAnsi="Times New Roman" w:cs="Times New Roman"/>
-        </w:rPr>
-        <w:t>Tên doanh nghiệp</w:t>
-      </w:r>
+      <w:proofErr w:type="spellStart"/>
+      <w:r>
+        <w:rPr>
+          <w:rFonts w:ascii="Times New Roman" w:hAnsi="Times New Roman" w:cs="Times New Roman"/>
+        </w:rPr>
+        <w:t>Tên</w:t>
+      </w:r>
+      <w:proofErr w:type="spellEnd"/>
+      <w:proofErr w:type="gramEnd"/>
+      <w:r>
+        <w:rPr>
+          <w:rFonts w:ascii="Times New Roman" w:hAnsi="Times New Roman" w:cs="Times New Roman"/>
+        </w:rPr>
+        <w:t xml:space="preserve"> </w:t>
+      </w:r>
+      <w:proofErr w:type="spellStart"/>
+      <w:r>
+        <w:rPr>
+          <w:rFonts w:ascii="Times New Roman" w:hAnsi="Times New Roman" w:cs="Times New Roman"/>
+        </w:rPr>
+        <w:t>doanh</w:t>
+      </w:r>
+      <w:proofErr w:type="spellEnd"/>
+      <w:r>
+        <w:rPr>
+          <w:rFonts w:ascii="Times New Roman" w:hAnsi="Times New Roman" w:cs="Times New Roman"/>
+        </w:rPr>
+        <w:t xml:space="preserve"> </w:t>
+      </w:r>
+      <w:proofErr w:type="spellStart"/>
+      <w:r>
+        <w:rPr>
+          <w:rFonts w:ascii="Times New Roman" w:hAnsi="Times New Roman" w:cs="Times New Roman"/>
+        </w:rPr>
+        <w:t>nghiệp</w:t>
+      </w:r>
+      <w:proofErr w:type="spellEnd"/>
       <w:r>
         <w:rPr>
           <w:rFonts w:ascii="Times New Roman" w:hAnsi="Times New Roman" w:cs="Times New Roman"/>
@@ -321,6 +357,7 @@
         </w:rPr>
         <w:t>/</w:t>
       </w:r>
+      <w:proofErr w:type="spellStart"/>
       <w:r>
         <w:rPr>
           <w:rFonts w:ascii="Times New Roman" w:hAnsi="Times New Roman" w:cs="Times New Roman"/>
@@ -328,6 +365,7 @@
         </w:rPr>
         <w:t>isEnterprise</w:t>
       </w:r>
+      <w:proofErr w:type="spellEnd"/>
       <w:r>
         <w:rPr>
           <w:rFonts w:ascii="Times New Roman" w:hAnsi="Times New Roman" w:cs="Times New Roman"/>
@@ -347,6 +385,7 @@
         </w:rPr>
         <w:t>#i</w:t>
       </w:r>
+      <w:proofErr w:type="spellStart"/>
       <w:r>
         <w:rPr>
           <w:rFonts w:ascii="Times New Roman" w:hAnsi="Times New Roman" w:cs="Times New Roman"/>
@@ -354,6 +393,7 @@
         </w:rPr>
         <w:t>sPersonal</w:t>
       </w:r>
+      <w:proofErr w:type="spellEnd"/>
       <w:r>
         <w:rPr>
           <w:rFonts w:ascii="Times New Roman" w:hAnsi="Times New Roman" w:cs="Times New Roman"/>
@@ -368,18 +408,28 @@
           <w:lang w:val="en-US"/>
         </w:rPr>
       </w:pPr>
-      <w:r>
-        <w:rPr>
-          <w:rFonts w:ascii="Times New Roman" w:hAnsi="Times New Roman" w:cs="Times New Roman"/>
-        </w:rPr>
-        <w:t xml:space="preserve">Tên </w:t>
-      </w:r>
+      <w:proofErr w:type="spellStart"/>
+      <w:r>
+        <w:rPr>
+          <w:rFonts w:ascii="Times New Roman" w:hAnsi="Times New Roman" w:cs="Times New Roman"/>
+        </w:rPr>
+        <w:t>Tên</w:t>
+      </w:r>
+      <w:proofErr w:type="spellEnd"/>
+      <w:r>
+        <w:rPr>
+          <w:rFonts w:ascii="Times New Roman" w:hAnsi="Times New Roman" w:cs="Times New Roman"/>
+        </w:rPr>
+        <w:t xml:space="preserve"> </w:t>
+      </w:r>
+      <w:proofErr w:type="spellStart"/>
       <w:r>
         <w:rPr>
           <w:rFonts w:ascii="Times New Roman" w:hAnsi="Times New Roman" w:cs="Times New Roman"/>
         </w:rPr>
         <w:t>khách</w:t>
       </w:r>
+      <w:proofErr w:type="spellEnd"/>
       <w:r>
         <w:rPr>
           <w:rFonts w:ascii="Times New Roman" w:hAnsi="Times New Roman" w:cs="Times New Roman"/>
@@ -428,6 +478,7 @@
         </w:rPr>
         <w:t>i</w:t>
       </w:r>
+      <w:proofErr w:type="spellStart"/>
       <w:r>
         <w:rPr>
           <w:rFonts w:ascii="Times New Roman" w:hAnsi="Times New Roman" w:cs="Times New Roman"/>
@@ -435,6 +486,7 @@
         </w:rPr>
         <w:t>sPersonal</w:t>
       </w:r>
+      <w:proofErr w:type="spellEnd"/>
       <w:r>
         <w:rPr>
           <w:rFonts w:ascii="Times New Roman" w:hAnsi="Times New Roman" w:cs="Times New Roman"/>
@@ -449,11 +501,33 @@
           <w:lang w:val="en-US"/>
         </w:rPr>
       </w:pPr>
-      <w:r>
-        <w:rPr>
-          <w:rFonts w:ascii="Times New Roman" w:hAnsi="Times New Roman" w:cs="Times New Roman"/>
-        </w:rPr>
-        <w:t>Địa chỉ:</w:t>
+      <w:proofErr w:type="spellStart"/>
+      <w:r>
+        <w:rPr>
+          <w:rFonts w:ascii="Times New Roman" w:hAnsi="Times New Roman" w:cs="Times New Roman"/>
+        </w:rPr>
+        <w:t>Địa</w:t>
+      </w:r>
+      <w:proofErr w:type="spellEnd"/>
+      <w:r>
+        <w:rPr>
+          <w:rFonts w:ascii="Times New Roman" w:hAnsi="Times New Roman" w:cs="Times New Roman"/>
+        </w:rPr>
+        <w:t xml:space="preserve"> </w:t>
+      </w:r>
+      <w:proofErr w:type="spellStart"/>
+      <w:r>
+        <w:rPr>
+          <w:rFonts w:ascii="Times New Roman" w:hAnsi="Times New Roman" w:cs="Times New Roman"/>
+        </w:rPr>
+        <w:t>chỉ</w:t>
+      </w:r>
+      <w:proofErr w:type="spellEnd"/>
+      <w:r>
+        <w:rPr>
+          <w:rFonts w:ascii="Times New Roman" w:hAnsi="Times New Roman" w:cs="Times New Roman"/>
+        </w:rPr>
+        <w:t>:</w:t>
       </w:r>
       <w:r>
         <w:rPr>
@@ -483,6 +557,8 @@
         </w:rPr>
         <w:t>#</w:t>
       </w:r>
+      <w:proofErr w:type="spellStart"/>
+      <w:proofErr w:type="gramStart"/>
       <w:r>
         <w:rPr>
           <w:rFonts w:ascii="Times New Roman" w:hAnsi="Times New Roman" w:cs="Times New Roman"/>
@@ -490,18 +566,176 @@
         </w:rPr>
         <w:t>isEnterprise</w:t>
       </w:r>
+      <w:proofErr w:type="spellEnd"/>
       <w:r>
         <w:rPr>
           <w:rFonts w:ascii="Times New Roman" w:hAnsi="Times New Roman" w:cs="Times New Roman"/>
         </w:rPr>
         <w:t>}</w:t>
       </w:r>
-      <w:r>
-        <w:rPr>
-          <w:rFonts w:ascii="Times New Roman" w:hAnsi="Times New Roman" w:cs="Times New Roman"/>
-        </w:rPr>
-        <w:t>Tên chủ sở hữu cho thuê địa điểm sản xuất kinh doanh</w:t>
-      </w:r>
+      <w:proofErr w:type="spellStart"/>
+      <w:r>
+        <w:rPr>
+          <w:rFonts w:ascii="Times New Roman" w:hAnsi="Times New Roman" w:cs="Times New Roman"/>
+        </w:rPr>
+        <w:t>Tên</w:t>
+      </w:r>
+      <w:proofErr w:type="spellEnd"/>
+      <w:proofErr w:type="gramEnd"/>
+      <w:r>
+        <w:rPr>
+          <w:rFonts w:ascii="Times New Roman" w:hAnsi="Times New Roman" w:cs="Times New Roman"/>
+        </w:rPr>
+        <w:t xml:space="preserve"> </w:t>
+      </w:r>
+      <w:proofErr w:type="spellStart"/>
+      <w:r>
+        <w:rPr>
+          <w:rFonts w:ascii="Times New Roman" w:hAnsi="Times New Roman" w:cs="Times New Roman"/>
+        </w:rPr>
+        <w:t>chủ</w:t>
+      </w:r>
+      <w:proofErr w:type="spellEnd"/>
+      <w:r>
+        <w:rPr>
+          <w:rFonts w:ascii="Times New Roman" w:hAnsi="Times New Roman" w:cs="Times New Roman"/>
+        </w:rPr>
+        <w:t xml:space="preserve"> </w:t>
+      </w:r>
+      <w:proofErr w:type="spellStart"/>
+      <w:r>
+        <w:rPr>
+          <w:rFonts w:ascii="Times New Roman" w:hAnsi="Times New Roman" w:cs="Times New Roman"/>
+        </w:rPr>
+        <w:t>sở</w:t>
+      </w:r>
+      <w:proofErr w:type="spellEnd"/>
+      <w:r>
+        <w:rPr>
+          <w:rFonts w:ascii="Times New Roman" w:hAnsi="Times New Roman" w:cs="Times New Roman"/>
+        </w:rPr>
+        <w:t xml:space="preserve"> </w:t>
+      </w:r>
+      <w:proofErr w:type="spellStart"/>
+      <w:r>
+        <w:rPr>
+          <w:rFonts w:ascii="Times New Roman" w:hAnsi="Times New Roman" w:cs="Times New Roman"/>
+        </w:rPr>
+        <w:t>hữu</w:t>
+      </w:r>
+      <w:proofErr w:type="spellEnd"/>
+      <w:r>
+        <w:rPr>
+          <w:rFonts w:ascii="Times New Roman" w:hAnsi="Times New Roman" w:cs="Times New Roman"/>
+        </w:rPr>
+        <w:t xml:space="preserve"> </w:t>
+      </w:r>
+      <w:proofErr w:type="spellStart"/>
+      <w:r>
+        <w:rPr>
+          <w:rFonts w:ascii="Times New Roman" w:hAnsi="Times New Roman" w:cs="Times New Roman"/>
+        </w:rPr>
+        <w:t>cho</w:t>
+      </w:r>
+      <w:proofErr w:type="spellEnd"/>
+      <w:r>
+        <w:rPr>
+          <w:rFonts w:ascii="Times New Roman" w:hAnsi="Times New Roman" w:cs="Times New Roman"/>
+        </w:rPr>
+        <w:t xml:space="preserve"> </w:t>
+      </w:r>
+      <w:proofErr w:type="spellStart"/>
+      <w:r>
+        <w:rPr>
+          <w:rFonts w:ascii="Times New Roman" w:hAnsi="Times New Roman" w:cs="Times New Roman"/>
+        </w:rPr>
+        <w:t>thuê</w:t>
+      </w:r>
+      <w:proofErr w:type="spellEnd"/>
+      <w:r>
+        <w:rPr>
+          <w:rFonts w:ascii="Times New Roman" w:hAnsi="Times New Roman" w:cs="Times New Roman"/>
+        </w:rPr>
+        <w:t xml:space="preserve"> </w:t>
+      </w:r>
+      <w:proofErr w:type="spellStart"/>
+      <w:r>
+        <w:rPr>
+          <w:rFonts w:ascii="Times New Roman" w:hAnsi="Times New Roman" w:cs="Times New Roman"/>
+        </w:rPr>
+        <w:t>địa</w:t>
+      </w:r>
+      <w:proofErr w:type="spellEnd"/>
+      <w:r>
+        <w:rPr>
+          <w:rFonts w:ascii="Times New Roman" w:hAnsi="Times New Roman" w:cs="Times New Roman"/>
+        </w:rPr>
+        <w:t xml:space="preserve"> </w:t>
+      </w:r>
+      <w:proofErr w:type="spellStart"/>
+      <w:r>
+        <w:rPr>
+          <w:rFonts w:ascii="Times New Roman" w:hAnsi="Times New Roman" w:cs="Times New Roman"/>
+        </w:rPr>
+        <w:t>điểm</w:t>
+      </w:r>
+      <w:proofErr w:type="spellEnd"/>
+      <w:r>
+        <w:rPr>
+          <w:rFonts w:ascii="Times New Roman" w:hAnsi="Times New Roman" w:cs="Times New Roman"/>
+        </w:rPr>
+        <w:t xml:space="preserve"> </w:t>
+      </w:r>
+      <w:proofErr w:type="spellStart"/>
+      <w:r>
+        <w:rPr>
+          <w:rFonts w:ascii="Times New Roman" w:hAnsi="Times New Roman" w:cs="Times New Roman"/>
+        </w:rPr>
+        <w:t>sản</w:t>
+      </w:r>
+      <w:proofErr w:type="spellEnd"/>
+      <w:r>
+        <w:rPr>
+          <w:rFonts w:ascii="Times New Roman" w:hAnsi="Times New Roman" w:cs="Times New Roman"/>
+        </w:rPr>
+        <w:t xml:space="preserve"> </w:t>
+      </w:r>
+      <w:proofErr w:type="spellStart"/>
+      <w:r>
+        <w:rPr>
+          <w:rFonts w:ascii="Times New Roman" w:hAnsi="Times New Roman" w:cs="Times New Roman"/>
+        </w:rPr>
+        <w:t>xuất</w:t>
+      </w:r>
+      <w:proofErr w:type="spellEnd"/>
+      <w:r>
+        <w:rPr>
+          <w:rFonts w:ascii="Times New Roman" w:hAnsi="Times New Roman" w:cs="Times New Roman"/>
+        </w:rPr>
+        <w:t xml:space="preserve"> </w:t>
+      </w:r>
+      <w:proofErr w:type="spellStart"/>
+      <w:r>
+        <w:rPr>
+          <w:rFonts w:ascii="Times New Roman" w:hAnsi="Times New Roman" w:cs="Times New Roman"/>
+        </w:rPr>
+        <w:t>kinh</w:t>
+      </w:r>
+      <w:proofErr w:type="spellEnd"/>
+      <w:r>
+        <w:rPr>
+          <w:rFonts w:ascii="Times New Roman" w:hAnsi="Times New Roman" w:cs="Times New Roman"/>
+        </w:rPr>
+        <w:t xml:space="preserve"> </w:t>
+      </w:r>
+      <w:proofErr w:type="spellStart"/>
+      <w:r>
+        <w:rPr>
+          <w:rFonts w:ascii="Times New Roman" w:hAnsi="Times New Roman" w:cs="Times New Roman"/>
+        </w:rPr>
+        <w:t>doanh</w:t>
+      </w:r>
+      <w:proofErr w:type="spellEnd"/>
       <w:r>
         <w:rPr>
           <w:rFonts w:ascii="Times New Roman" w:hAnsi="Times New Roman" w:cs="Times New Roman"/>
@@ -543,6 +777,7 @@
         </w:rPr>
         <w:t>/</w:t>
       </w:r>
+      <w:proofErr w:type="spellStart"/>
       <w:r>
         <w:rPr>
           <w:rFonts w:ascii="Times New Roman" w:hAnsi="Times New Roman" w:cs="Times New Roman"/>
@@ -557,6 +792,7 @@
         </w:rPr>
         <w:t>Enterprise</w:t>
       </w:r>
+      <w:proofErr w:type="spellEnd"/>
       <w:r>
         <w:rPr>
           <w:rFonts w:ascii="Times New Roman" w:hAnsi="Times New Roman" w:cs="Times New Roman"/>
@@ -571,12 +807,42 @@
           <w:lang w:val="en-US"/>
         </w:rPr>
       </w:pPr>
-      <w:r>
-        <w:rPr>
-          <w:rFonts w:ascii="Times New Roman" w:hAnsi="Times New Roman" w:cs="Times New Roman"/>
-        </w:rPr>
-        <w:t>Địa chỉ thuê</w:t>
-      </w:r>
+      <w:proofErr w:type="spellStart"/>
+      <w:r>
+        <w:rPr>
+          <w:rFonts w:ascii="Times New Roman" w:hAnsi="Times New Roman" w:cs="Times New Roman"/>
+        </w:rPr>
+        <w:t>Địa</w:t>
+      </w:r>
+      <w:proofErr w:type="spellEnd"/>
+      <w:r>
+        <w:rPr>
+          <w:rFonts w:ascii="Times New Roman" w:hAnsi="Times New Roman" w:cs="Times New Roman"/>
+        </w:rPr>
+        <w:t xml:space="preserve"> </w:t>
+      </w:r>
+      <w:proofErr w:type="spellStart"/>
+      <w:r>
+        <w:rPr>
+          <w:rFonts w:ascii="Times New Roman" w:hAnsi="Times New Roman" w:cs="Times New Roman"/>
+        </w:rPr>
+        <w:t>chỉ</w:t>
+      </w:r>
+      <w:proofErr w:type="spellEnd"/>
+      <w:r>
+        <w:rPr>
+          <w:rFonts w:ascii="Times New Roman" w:hAnsi="Times New Roman" w:cs="Times New Roman"/>
+        </w:rPr>
+        <w:t xml:space="preserve"> </w:t>
+      </w:r>
+      <w:proofErr w:type="spellStart"/>
+      <w:r>
+        <w:rPr>
+          <w:rFonts w:ascii="Times New Roman" w:hAnsi="Times New Roman" w:cs="Times New Roman"/>
+        </w:rPr>
+        <w:t>thuê</w:t>
+      </w:r>
+      <w:proofErr w:type="spellEnd"/>
       <w:r>
         <w:rPr>
           <w:rFonts w:ascii="Times New Roman" w:hAnsi="Times New Roman" w:cs="Times New Roman"/>
@@ -591,6 +857,7 @@
         </w:rPr>
         <w:t xml:space="preserve"> {</w:t>
       </w:r>
+      <w:proofErr w:type="spellStart"/>
       <w:r>
         <w:rPr>
           <w:rFonts w:ascii="Times New Roman" w:hAnsi="Times New Roman" w:cs="Times New Roman"/>
@@ -598,6 +865,7 @@
         </w:rPr>
         <w:t>rentAddress</w:t>
       </w:r>
+      <w:proofErr w:type="spellEnd"/>
       <w:r>
         <w:rPr>
           <w:rFonts w:ascii="Times New Roman" w:hAnsi="Times New Roman" w:cs="Times New Roman"/>
@@ -673,12 +941,154 @@
                 <w:rFonts w:ascii="Times New Roman" w:hAnsi="Times New Roman" w:cs="Times New Roman"/>
               </w:rPr>
             </w:pPr>
-            <w:r>
-              <w:rPr>
-                <w:rFonts w:ascii="Times New Roman" w:hAnsi="Times New Roman" w:cs="Times New Roman"/>
-              </w:rPr>
-              <w:t>Hóa đơn GTGT thanh toán tiền điện, nước với đơn vị cung cấp</w:t>
-            </w:r>
+            <w:proofErr w:type="spellStart"/>
+            <w:r>
+              <w:rPr>
+                <w:rFonts w:ascii="Times New Roman" w:hAnsi="Times New Roman" w:cs="Times New Roman"/>
+              </w:rPr>
+              <w:t>Hóa</w:t>
+            </w:r>
+            <w:proofErr w:type="spellEnd"/>
+            <w:r>
+              <w:rPr>
+                <w:rFonts w:ascii="Times New Roman" w:hAnsi="Times New Roman" w:cs="Times New Roman"/>
+              </w:rPr>
+              <w:t xml:space="preserve"> </w:t>
+            </w:r>
+            <w:proofErr w:type="spellStart"/>
+            <w:r>
+              <w:rPr>
+                <w:rFonts w:ascii="Times New Roman" w:hAnsi="Times New Roman" w:cs="Times New Roman"/>
+              </w:rPr>
+              <w:t>đơn</w:t>
+            </w:r>
+            <w:proofErr w:type="spellEnd"/>
+            <w:r>
+              <w:rPr>
+                <w:rFonts w:ascii="Times New Roman" w:hAnsi="Times New Roman" w:cs="Times New Roman"/>
+              </w:rPr>
+              <w:t xml:space="preserve"> GTGT </w:t>
+            </w:r>
+            <w:proofErr w:type="spellStart"/>
+            <w:r>
+              <w:rPr>
+                <w:rFonts w:ascii="Times New Roman" w:hAnsi="Times New Roman" w:cs="Times New Roman"/>
+              </w:rPr>
+              <w:t>thanh</w:t>
+            </w:r>
+            <w:proofErr w:type="spellEnd"/>
+            <w:r>
+              <w:rPr>
+                <w:rFonts w:ascii="Times New Roman" w:hAnsi="Times New Roman" w:cs="Times New Roman"/>
+              </w:rPr>
+              <w:t xml:space="preserve"> </w:t>
+            </w:r>
+            <w:proofErr w:type="spellStart"/>
+            <w:r>
+              <w:rPr>
+                <w:rFonts w:ascii="Times New Roman" w:hAnsi="Times New Roman" w:cs="Times New Roman"/>
+              </w:rPr>
+              <w:t>toán</w:t>
+            </w:r>
+            <w:proofErr w:type="spellEnd"/>
+            <w:r>
+              <w:rPr>
+                <w:rFonts w:ascii="Times New Roman" w:hAnsi="Times New Roman" w:cs="Times New Roman"/>
+              </w:rPr>
+              <w:t xml:space="preserve"> </w:t>
+            </w:r>
+            <w:proofErr w:type="spellStart"/>
+            <w:r>
+              <w:rPr>
+                <w:rFonts w:ascii="Times New Roman" w:hAnsi="Times New Roman" w:cs="Times New Roman"/>
+              </w:rPr>
+              <w:t>tiền</w:t>
+            </w:r>
+            <w:proofErr w:type="spellEnd"/>
+            <w:r>
+              <w:rPr>
+                <w:rFonts w:ascii="Times New Roman" w:hAnsi="Times New Roman" w:cs="Times New Roman"/>
+              </w:rPr>
+              <w:t xml:space="preserve"> </w:t>
+            </w:r>
+            <w:proofErr w:type="spellStart"/>
+            <w:r>
+              <w:rPr>
+                <w:rFonts w:ascii="Times New Roman" w:hAnsi="Times New Roman" w:cs="Times New Roman"/>
+              </w:rPr>
+              <w:t>nước</w:t>
+            </w:r>
+            <w:proofErr w:type="spellEnd"/>
+            <w:r>
+              <w:rPr>
+                <w:rFonts w:ascii="Times New Roman" w:hAnsi="Times New Roman" w:cs="Times New Roman"/>
+              </w:rPr>
+              <w:t xml:space="preserve"> </w:t>
+            </w:r>
+            <w:proofErr w:type="spellStart"/>
+            <w:r>
+              <w:rPr>
+                <w:rFonts w:ascii="Times New Roman" w:hAnsi="Times New Roman" w:cs="Times New Roman"/>
+              </w:rPr>
+              <w:t>với</w:t>
+            </w:r>
+            <w:proofErr w:type="spellEnd"/>
+            <w:r>
+              <w:rPr>
+                <w:rFonts w:ascii="Times New Roman" w:hAnsi="Times New Roman" w:cs="Times New Roman"/>
+              </w:rPr>
+              <w:t xml:space="preserve"> </w:t>
+            </w:r>
+            <w:proofErr w:type="spellStart"/>
+            <w:r>
+              <w:rPr>
+                <w:rFonts w:ascii="Times New Roman" w:hAnsi="Times New Roman" w:cs="Times New Roman"/>
+              </w:rPr>
+              <w:t>đơn</w:t>
+            </w:r>
+            <w:proofErr w:type="spellEnd"/>
+            <w:r>
+              <w:rPr>
+                <w:rFonts w:ascii="Times New Roman" w:hAnsi="Times New Roman" w:cs="Times New Roman"/>
+              </w:rPr>
+              <w:t xml:space="preserve"> </w:t>
+            </w:r>
+            <w:proofErr w:type="spellStart"/>
+            <w:r>
+              <w:rPr>
+                <w:rFonts w:ascii="Times New Roman" w:hAnsi="Times New Roman" w:cs="Times New Roman"/>
+              </w:rPr>
+              <w:t>vị</w:t>
+            </w:r>
+            <w:proofErr w:type="spellEnd"/>
+            <w:r>
+              <w:rPr>
+                <w:rFonts w:ascii="Times New Roman" w:hAnsi="Times New Roman" w:cs="Times New Roman"/>
+              </w:rPr>
+              <w:t xml:space="preserve"> </w:t>
+            </w:r>
+            <w:proofErr w:type="spellStart"/>
+            <w:r>
+              <w:rPr>
+                <w:rFonts w:ascii="Times New Roman" w:hAnsi="Times New Roman" w:cs="Times New Roman"/>
+              </w:rPr>
+              <w:t>cung</w:t>
+            </w:r>
+            <w:proofErr w:type="spellEnd"/>
+            <w:r>
+              <w:rPr>
+                <w:rFonts w:ascii="Times New Roman" w:hAnsi="Times New Roman" w:cs="Times New Roman"/>
+              </w:rPr>
+              <w:t xml:space="preserve"> </w:t>
+            </w:r>
+            <w:proofErr w:type="spellStart"/>
+            <w:r>
+              <w:rPr>
+                <w:rFonts w:ascii="Times New Roman" w:hAnsi="Times New Roman" w:cs="Times New Roman"/>
+              </w:rPr>
+              <w:t>cấp</w:t>
+            </w:r>
+            <w:proofErr w:type="spellEnd"/>
           </w:p>
         </w:tc>
         <w:tc>
@@ -710,12 +1120,168 @@
                 <w:rFonts w:ascii="Times New Roman" w:hAnsi="Times New Roman" w:cs="Times New Roman"/>
               </w:rPr>
             </w:pPr>
-            <w:r>
-              <w:rPr>
-                <w:rFonts w:ascii="Times New Roman" w:hAnsi="Times New Roman" w:cs="Times New Roman"/>
-              </w:rPr>
-              <w:t>Chứng từ thanh toán tiền điện, nước thực tế Doanh nghiệp sử dụng</w:t>
-            </w:r>
+            <w:proofErr w:type="spellStart"/>
+            <w:r>
+              <w:rPr>
+                <w:rFonts w:ascii="Times New Roman" w:hAnsi="Times New Roman" w:cs="Times New Roman"/>
+              </w:rPr>
+              <w:t>Chứng</w:t>
+            </w:r>
+            <w:proofErr w:type="spellEnd"/>
+            <w:r>
+              <w:rPr>
+                <w:rFonts w:ascii="Times New Roman" w:hAnsi="Times New Roman" w:cs="Times New Roman"/>
+              </w:rPr>
+              <w:t xml:space="preserve"> </w:t>
+            </w:r>
+            <w:proofErr w:type="spellStart"/>
+            <w:r>
+              <w:rPr>
+                <w:rFonts w:ascii="Times New Roman" w:hAnsi="Times New Roman" w:cs="Times New Roman"/>
+              </w:rPr>
+              <w:t>từ</w:t>
+            </w:r>
+            <w:proofErr w:type="spellEnd"/>
+            <w:r>
+              <w:rPr>
+                <w:rFonts w:ascii="Times New Roman" w:hAnsi="Times New Roman" w:cs="Times New Roman"/>
+              </w:rPr>
+              <w:t xml:space="preserve"> </w:t>
+            </w:r>
+            <w:proofErr w:type="spellStart"/>
+            <w:r>
+              <w:rPr>
+                <w:rFonts w:ascii="Times New Roman" w:hAnsi="Times New Roman" w:cs="Times New Roman"/>
+              </w:rPr>
+              <w:t>thanh</w:t>
+            </w:r>
+            <w:proofErr w:type="spellEnd"/>
+            <w:r>
+              <w:rPr>
+                <w:rFonts w:ascii="Times New Roman" w:hAnsi="Times New Roman" w:cs="Times New Roman"/>
+              </w:rPr>
+              <w:t xml:space="preserve"> </w:t>
+            </w:r>
+            <w:proofErr w:type="spellStart"/>
+            <w:r>
+              <w:rPr>
+                <w:rFonts w:ascii="Times New Roman" w:hAnsi="Times New Roman" w:cs="Times New Roman"/>
+              </w:rPr>
+              <w:t>toán</w:t>
+            </w:r>
+            <w:proofErr w:type="spellEnd"/>
+            <w:r>
+              <w:rPr>
+                <w:rFonts w:ascii="Times New Roman" w:hAnsi="Times New Roman" w:cs="Times New Roman"/>
+              </w:rPr>
+              <w:t xml:space="preserve"> </w:t>
+            </w:r>
+            <w:proofErr w:type="spellStart"/>
+            <w:r>
+              <w:rPr>
+                <w:rFonts w:ascii="Times New Roman" w:hAnsi="Times New Roman" w:cs="Times New Roman"/>
+              </w:rPr>
+              <w:t>tiền</w:t>
+            </w:r>
+            <w:proofErr w:type="spellEnd"/>
+            <w:r>
+              <w:rPr>
+                <w:rFonts w:ascii="Times New Roman" w:hAnsi="Times New Roman" w:cs="Times New Roman"/>
+              </w:rPr>
+              <w:t xml:space="preserve"> </w:t>
+            </w:r>
+            <w:proofErr w:type="spellStart"/>
+            <w:r>
+              <w:rPr>
+                <w:rFonts w:ascii="Times New Roman" w:hAnsi="Times New Roman" w:cs="Times New Roman"/>
+              </w:rPr>
+              <w:t>nước</w:t>
+            </w:r>
+            <w:proofErr w:type="spellEnd"/>
+            <w:r>
+              <w:rPr>
+                <w:rFonts w:ascii="Times New Roman" w:hAnsi="Times New Roman" w:cs="Times New Roman"/>
+              </w:rPr>
+              <w:t xml:space="preserve"> </w:t>
+            </w:r>
+            <w:proofErr w:type="spellStart"/>
+            <w:r>
+              <w:rPr>
+                <w:rFonts w:ascii="Times New Roman" w:hAnsi="Times New Roman" w:cs="Times New Roman"/>
+              </w:rPr>
+              <w:t>thực</w:t>
+            </w:r>
+            <w:proofErr w:type="spellEnd"/>
+            <w:r>
+              <w:rPr>
+                <w:rFonts w:ascii="Times New Roman" w:hAnsi="Times New Roman" w:cs="Times New Roman"/>
+              </w:rPr>
+              <w:t xml:space="preserve"> </w:t>
+            </w:r>
+            <w:proofErr w:type="spellStart"/>
+            <w:r>
+              <w:rPr>
+                <w:rFonts w:ascii="Times New Roman" w:hAnsi="Times New Roman" w:cs="Times New Roman"/>
+              </w:rPr>
+              <w:t>tế</w:t>
+            </w:r>
+            <w:proofErr w:type="spellEnd"/>
+            <w:r>
+              <w:rPr>
+                <w:rFonts w:ascii="Times New Roman" w:hAnsi="Times New Roman" w:cs="Times New Roman"/>
+              </w:rPr>
+              <w:t xml:space="preserve"> </w:t>
+            </w:r>
+            <w:proofErr w:type="spellStart"/>
+            <w:r>
+              <w:rPr>
+                <w:rFonts w:ascii="Times New Roman" w:hAnsi="Times New Roman" w:cs="Times New Roman"/>
+              </w:rPr>
+              <w:t>Doanh</w:t>
+            </w:r>
+            <w:proofErr w:type="spellEnd"/>
+            <w:r>
+              <w:rPr>
+                <w:rFonts w:ascii="Times New Roman" w:hAnsi="Times New Roman" w:cs="Times New Roman"/>
+              </w:rPr>
+              <w:t xml:space="preserve"> </w:t>
+            </w:r>
+            <w:proofErr w:type="spellStart"/>
+            <w:r>
+              <w:rPr>
+                <w:rFonts w:ascii="Times New Roman" w:hAnsi="Times New Roman" w:cs="Times New Roman"/>
+              </w:rPr>
+              <w:t>nghiệp</w:t>
+            </w:r>
+            <w:proofErr w:type="spellEnd"/>
+            <w:r>
+              <w:rPr>
+                <w:rFonts w:ascii="Times New Roman" w:hAnsi="Times New Roman" w:cs="Times New Roman"/>
+              </w:rPr>
+              <w:t xml:space="preserve"> </w:t>
+            </w:r>
+            <w:proofErr w:type="spellStart"/>
+            <w:r>
+              <w:rPr>
+                <w:rFonts w:ascii="Times New Roman" w:hAnsi="Times New Roman" w:cs="Times New Roman"/>
+              </w:rPr>
+              <w:t>sử</w:t>
+            </w:r>
+            <w:proofErr w:type="spellEnd"/>
+            <w:r>
+              <w:rPr>
+                <w:rFonts w:ascii="Times New Roman" w:hAnsi="Times New Roman" w:cs="Times New Roman"/>
+              </w:rPr>
+              <w:t xml:space="preserve"> </w:t>
+            </w:r>
+            <w:proofErr w:type="spellStart"/>
+            <w:r>
+              <w:rPr>
+                <w:rFonts w:ascii="Times New Roman" w:hAnsi="Times New Roman" w:cs="Times New Roman"/>
+              </w:rPr>
+              <w:t>dụng</w:t>
+            </w:r>
+            <w:proofErr w:type="spellEnd"/>
           </w:p>
         </w:tc>
       </w:tr>
@@ -759,12 +1325,42 @@
                 <w:rFonts w:ascii="Times New Roman" w:hAnsi="Times New Roman" w:cs="Times New Roman"/>
               </w:rPr>
             </w:pPr>
-            <w:r>
-              <w:rPr>
-                <w:rFonts w:ascii="Times New Roman" w:hAnsi="Times New Roman" w:cs="Times New Roman"/>
-              </w:rPr>
-              <w:t>Số hóa đơn</w:t>
-            </w:r>
+            <w:proofErr w:type="spellStart"/>
+            <w:r>
+              <w:rPr>
+                <w:rFonts w:ascii="Times New Roman" w:hAnsi="Times New Roman" w:cs="Times New Roman"/>
+              </w:rPr>
+              <w:t>Số</w:t>
+            </w:r>
+            <w:proofErr w:type="spellEnd"/>
+            <w:r>
+              <w:rPr>
+                <w:rFonts w:ascii="Times New Roman" w:hAnsi="Times New Roman" w:cs="Times New Roman"/>
+              </w:rPr>
+              <w:t xml:space="preserve"> </w:t>
+            </w:r>
+            <w:proofErr w:type="spellStart"/>
+            <w:r>
+              <w:rPr>
+                <w:rFonts w:ascii="Times New Roman" w:hAnsi="Times New Roman" w:cs="Times New Roman"/>
+              </w:rPr>
+              <w:t>hóa</w:t>
+            </w:r>
+            <w:proofErr w:type="spellEnd"/>
+            <w:r>
+              <w:rPr>
+                <w:rFonts w:ascii="Times New Roman" w:hAnsi="Times New Roman" w:cs="Times New Roman"/>
+              </w:rPr>
+              <w:t xml:space="preserve"> </w:t>
+            </w:r>
+            <w:proofErr w:type="spellStart"/>
+            <w:r>
+              <w:rPr>
+                <w:rFonts w:ascii="Times New Roman" w:hAnsi="Times New Roman" w:cs="Times New Roman"/>
+              </w:rPr>
+              <w:t>đơn</w:t>
+            </w:r>
+            <w:proofErr w:type="spellEnd"/>
           </w:p>
         </w:tc>
         <w:tc>
@@ -795,12 +1391,42 @@
                 <w:rFonts w:ascii="Times New Roman" w:hAnsi="Times New Roman" w:cs="Times New Roman"/>
               </w:rPr>
             </w:pPr>
-            <w:r>
-              <w:rPr>
-                <w:rFonts w:ascii="Times New Roman" w:hAnsi="Times New Roman" w:cs="Times New Roman"/>
-              </w:rPr>
-              <w:t>Ngày Tháng năm</w:t>
-            </w:r>
+            <w:proofErr w:type="spellStart"/>
+            <w:r>
+              <w:rPr>
+                <w:rFonts w:ascii="Times New Roman" w:hAnsi="Times New Roman" w:cs="Times New Roman"/>
+              </w:rPr>
+              <w:t>Ngày</w:t>
+            </w:r>
+            <w:proofErr w:type="spellEnd"/>
+            <w:r>
+              <w:rPr>
+                <w:rFonts w:ascii="Times New Roman" w:hAnsi="Times New Roman" w:cs="Times New Roman"/>
+              </w:rPr>
+              <w:t xml:space="preserve"> </w:t>
+            </w:r>
+            <w:proofErr w:type="spellStart"/>
+            <w:r>
+              <w:rPr>
+                <w:rFonts w:ascii="Times New Roman" w:hAnsi="Times New Roman" w:cs="Times New Roman"/>
+              </w:rPr>
+              <w:t>Tháng</w:t>
+            </w:r>
+            <w:proofErr w:type="spellEnd"/>
+            <w:r>
+              <w:rPr>
+                <w:rFonts w:ascii="Times New Roman" w:hAnsi="Times New Roman" w:cs="Times New Roman"/>
+              </w:rPr>
+              <w:t xml:space="preserve"> </w:t>
+            </w:r>
+            <w:proofErr w:type="spellStart"/>
+            <w:r>
+              <w:rPr>
+                <w:rFonts w:ascii="Times New Roman" w:hAnsi="Times New Roman" w:cs="Times New Roman"/>
+              </w:rPr>
+              <w:t>năm</w:t>
+            </w:r>
+            <w:proofErr w:type="spellEnd"/>
           </w:p>
         </w:tc>
         <w:tc>
@@ -831,12 +1457,56 @@
                 <w:rFonts w:ascii="Times New Roman" w:hAnsi="Times New Roman" w:cs="Times New Roman"/>
               </w:rPr>
             </w:pPr>
-            <w:r>
-              <w:rPr>
-                <w:rFonts w:ascii="Times New Roman" w:hAnsi="Times New Roman" w:cs="Times New Roman"/>
-              </w:rPr>
-              <w:t>Đơn vị cung cấp</w:t>
-            </w:r>
+            <w:proofErr w:type="spellStart"/>
+            <w:r>
+              <w:rPr>
+                <w:rFonts w:ascii="Times New Roman" w:hAnsi="Times New Roman" w:cs="Times New Roman"/>
+              </w:rPr>
+              <w:t>Đơn</w:t>
+            </w:r>
+            <w:proofErr w:type="spellEnd"/>
+            <w:r>
+              <w:rPr>
+                <w:rFonts w:ascii="Times New Roman" w:hAnsi="Times New Roman" w:cs="Times New Roman"/>
+              </w:rPr>
+              <w:t xml:space="preserve"> </w:t>
+            </w:r>
+            <w:proofErr w:type="spellStart"/>
+            <w:r>
+              <w:rPr>
+                <w:rFonts w:ascii="Times New Roman" w:hAnsi="Times New Roman" w:cs="Times New Roman"/>
+              </w:rPr>
+              <w:t>vị</w:t>
+            </w:r>
+            <w:proofErr w:type="spellEnd"/>
+            <w:r>
+              <w:rPr>
+                <w:rFonts w:ascii="Times New Roman" w:hAnsi="Times New Roman" w:cs="Times New Roman"/>
+              </w:rPr>
+              <w:t xml:space="preserve"> </w:t>
+            </w:r>
+            <w:proofErr w:type="spellStart"/>
+            <w:r>
+              <w:rPr>
+                <w:rFonts w:ascii="Times New Roman" w:hAnsi="Times New Roman" w:cs="Times New Roman"/>
+              </w:rPr>
+              <w:t>cung</w:t>
+            </w:r>
+            <w:proofErr w:type="spellEnd"/>
+            <w:r>
+              <w:rPr>
+                <w:rFonts w:ascii="Times New Roman" w:hAnsi="Times New Roman" w:cs="Times New Roman"/>
+              </w:rPr>
+              <w:t xml:space="preserve"> </w:t>
+            </w:r>
+            <w:proofErr w:type="spellStart"/>
+            <w:r>
+              <w:rPr>
+                <w:rFonts w:ascii="Times New Roman" w:hAnsi="Times New Roman" w:cs="Times New Roman"/>
+              </w:rPr>
+              <w:t>cấp</w:t>
+            </w:r>
+            <w:proofErr w:type="spellEnd"/>
           </w:p>
         </w:tc>
         <w:tc>
@@ -867,12 +1537,72 @@
                 <w:rFonts w:ascii="Times New Roman" w:hAnsi="Times New Roman" w:cs="Times New Roman"/>
               </w:rPr>
             </w:pPr>
-            <w:r>
-              <w:rPr>
-                <w:rFonts w:ascii="Times New Roman" w:hAnsi="Times New Roman" w:cs="Times New Roman"/>
-              </w:rPr>
-              <w:t>Sản lượng điện, nước tiêu thụ</w:t>
-            </w:r>
+            <w:proofErr w:type="spellStart"/>
+            <w:r>
+              <w:rPr>
+                <w:rFonts w:ascii="Times New Roman" w:hAnsi="Times New Roman" w:cs="Times New Roman"/>
+              </w:rPr>
+              <w:t>Sản</w:t>
+            </w:r>
+            <w:proofErr w:type="spellEnd"/>
+            <w:r>
+              <w:rPr>
+                <w:rFonts w:ascii="Times New Roman" w:hAnsi="Times New Roman" w:cs="Times New Roman"/>
+              </w:rPr>
+              <w:t xml:space="preserve"> </w:t>
+            </w:r>
+            <w:proofErr w:type="spellStart"/>
+            <w:proofErr w:type="gramStart"/>
+            <w:r>
+              <w:rPr>
+                <w:rFonts w:ascii="Times New Roman" w:hAnsi="Times New Roman" w:cs="Times New Roman"/>
+              </w:rPr>
+              <w:t>lượng</w:t>
+            </w:r>
+            <w:proofErr w:type="spellEnd"/>
+            <w:r>
+              <w:rPr>
+                <w:rFonts w:ascii="Times New Roman" w:hAnsi="Times New Roman" w:cs="Times New Roman"/>
+              </w:rPr>
+              <w:t xml:space="preserve">  </w:t>
+            </w:r>
+            <w:proofErr w:type="spellStart"/>
+            <w:r>
+              <w:rPr>
+                <w:rFonts w:ascii="Times New Roman" w:hAnsi="Times New Roman" w:cs="Times New Roman"/>
+              </w:rPr>
+              <w:t>nước</w:t>
+            </w:r>
+            <w:proofErr w:type="spellEnd"/>
+            <w:proofErr w:type="gramEnd"/>
+            <w:r>
+              <w:rPr>
+                <w:rFonts w:ascii="Times New Roman" w:hAnsi="Times New Roman" w:cs="Times New Roman"/>
+              </w:rPr>
+              <w:t xml:space="preserve"> </w:t>
+            </w:r>
+            <w:proofErr w:type="spellStart"/>
+            <w:r>
+              <w:rPr>
+                <w:rFonts w:ascii="Times New Roman" w:hAnsi="Times New Roman" w:cs="Times New Roman"/>
+              </w:rPr>
+              <w:t>tiêu</w:t>
+            </w:r>
+            <w:proofErr w:type="spellEnd"/>
+            <w:r>
+              <w:rPr>
+                <w:rFonts w:ascii="Times New Roman" w:hAnsi="Times New Roman" w:cs="Times New Roman"/>
+              </w:rPr>
+              <w:t xml:space="preserve"> </w:t>
+            </w:r>
+            <w:proofErr w:type="spellStart"/>
+            <w:r>
+              <w:rPr>
+                <w:rFonts w:ascii="Times New Roman" w:hAnsi="Times New Roman" w:cs="Times New Roman"/>
+              </w:rPr>
+              <w:t>thụ</w:t>
+            </w:r>
+            <w:proofErr w:type="spellEnd"/>
           </w:p>
         </w:tc>
         <w:tc>
@@ -903,12 +1633,28 @@
                 <w:rFonts w:ascii="Times New Roman" w:hAnsi="Times New Roman" w:cs="Times New Roman"/>
               </w:rPr>
             </w:pPr>
-            <w:r>
-              <w:rPr>
-                <w:rFonts w:ascii="Times New Roman" w:hAnsi="Times New Roman" w:cs="Times New Roman"/>
-              </w:rPr>
-              <w:t>Thành tiền</w:t>
-            </w:r>
+            <w:proofErr w:type="spellStart"/>
+            <w:r>
+              <w:rPr>
+                <w:rFonts w:ascii="Times New Roman" w:hAnsi="Times New Roman" w:cs="Times New Roman"/>
+              </w:rPr>
+              <w:t>Thành</w:t>
+            </w:r>
+            <w:proofErr w:type="spellEnd"/>
+            <w:r>
+              <w:rPr>
+                <w:rFonts w:ascii="Times New Roman" w:hAnsi="Times New Roman" w:cs="Times New Roman"/>
+              </w:rPr>
+              <w:t xml:space="preserve"> </w:t>
+            </w:r>
+            <w:proofErr w:type="spellStart"/>
+            <w:r>
+              <w:rPr>
+                <w:rFonts w:ascii="Times New Roman" w:hAnsi="Times New Roman" w:cs="Times New Roman"/>
+              </w:rPr>
+              <w:t>tiền</w:t>
+            </w:r>
+            <w:proofErr w:type="spellEnd"/>
           </w:p>
         </w:tc>
         <w:tc>
@@ -939,12 +1685,42 @@
                 <w:rFonts w:ascii="Times New Roman" w:hAnsi="Times New Roman" w:cs="Times New Roman"/>
               </w:rPr>
             </w:pPr>
-            <w:r>
-              <w:rPr>
-                <w:rFonts w:ascii="Times New Roman" w:hAnsi="Times New Roman" w:cs="Times New Roman"/>
-              </w:rPr>
-              <w:t>Số chứng từ</w:t>
-            </w:r>
+            <w:proofErr w:type="spellStart"/>
+            <w:r>
+              <w:rPr>
+                <w:rFonts w:ascii="Times New Roman" w:hAnsi="Times New Roman" w:cs="Times New Roman"/>
+              </w:rPr>
+              <w:t>Số</w:t>
+            </w:r>
+            <w:proofErr w:type="spellEnd"/>
+            <w:r>
+              <w:rPr>
+                <w:rFonts w:ascii="Times New Roman" w:hAnsi="Times New Roman" w:cs="Times New Roman"/>
+              </w:rPr>
+              <w:t xml:space="preserve"> </w:t>
+            </w:r>
+            <w:proofErr w:type="spellStart"/>
+            <w:r>
+              <w:rPr>
+                <w:rFonts w:ascii="Times New Roman" w:hAnsi="Times New Roman" w:cs="Times New Roman"/>
+              </w:rPr>
+              <w:t>chứng</w:t>
+            </w:r>
+            <w:proofErr w:type="spellEnd"/>
+            <w:r>
+              <w:rPr>
+                <w:rFonts w:ascii="Times New Roman" w:hAnsi="Times New Roman" w:cs="Times New Roman"/>
+              </w:rPr>
+              <w:t xml:space="preserve"> </w:t>
+            </w:r>
+            <w:proofErr w:type="spellStart"/>
+            <w:r>
+              <w:rPr>
+                <w:rFonts w:ascii="Times New Roman" w:hAnsi="Times New Roman" w:cs="Times New Roman"/>
+              </w:rPr>
+              <w:t>từ</w:t>
+            </w:r>
+            <w:proofErr w:type="spellEnd"/>
           </w:p>
         </w:tc>
         <w:tc>
@@ -975,12 +1751,42 @@
                 <w:rFonts w:ascii="Times New Roman" w:hAnsi="Times New Roman" w:cs="Times New Roman"/>
               </w:rPr>
             </w:pPr>
-            <w:r>
-              <w:rPr>
-                <w:rFonts w:ascii="Times New Roman" w:hAnsi="Times New Roman" w:cs="Times New Roman"/>
-              </w:rPr>
-              <w:t>Ngày tháng năm</w:t>
-            </w:r>
+            <w:proofErr w:type="spellStart"/>
+            <w:r>
+              <w:rPr>
+                <w:rFonts w:ascii="Times New Roman" w:hAnsi="Times New Roman" w:cs="Times New Roman"/>
+              </w:rPr>
+              <w:t>Ngày</w:t>
+            </w:r>
+            <w:proofErr w:type="spellEnd"/>
+            <w:r>
+              <w:rPr>
+                <w:rFonts w:ascii="Times New Roman" w:hAnsi="Times New Roman" w:cs="Times New Roman"/>
+              </w:rPr>
+              <w:t xml:space="preserve"> </w:t>
+            </w:r>
+            <w:proofErr w:type="spellStart"/>
+            <w:r>
+              <w:rPr>
+                <w:rFonts w:ascii="Times New Roman" w:hAnsi="Times New Roman" w:cs="Times New Roman"/>
+              </w:rPr>
+              <w:t>tháng</w:t>
+            </w:r>
+            <w:proofErr w:type="spellEnd"/>
+            <w:r>
+              <w:rPr>
+                <w:rFonts w:ascii="Times New Roman" w:hAnsi="Times New Roman" w:cs="Times New Roman"/>
+              </w:rPr>
+              <w:t xml:space="preserve"> </w:t>
+            </w:r>
+            <w:proofErr w:type="spellStart"/>
+            <w:r>
+              <w:rPr>
+                <w:rFonts w:ascii="Times New Roman" w:hAnsi="Times New Roman" w:cs="Times New Roman"/>
+              </w:rPr>
+              <w:t>năm</w:t>
+            </w:r>
+            <w:proofErr w:type="spellEnd"/>
           </w:p>
         </w:tc>
         <w:tc>
@@ -1011,12 +1817,70 @@
                 <w:rFonts w:ascii="Times New Roman" w:hAnsi="Times New Roman" w:cs="Times New Roman"/>
               </w:rPr>
             </w:pPr>
-            <w:r>
-              <w:rPr>
-                <w:rFonts w:ascii="Times New Roman" w:hAnsi="Times New Roman" w:cs="Times New Roman"/>
-              </w:rPr>
-              <w:t>Sản lượng điện, nước tiêu thụ</w:t>
-            </w:r>
+            <w:proofErr w:type="spellStart"/>
+            <w:r>
+              <w:rPr>
+                <w:rFonts w:ascii="Times New Roman" w:hAnsi="Times New Roman" w:cs="Times New Roman"/>
+              </w:rPr>
+              <w:t>Sản</w:t>
+            </w:r>
+            <w:proofErr w:type="spellEnd"/>
+            <w:r>
+              <w:rPr>
+                <w:rFonts w:ascii="Times New Roman" w:hAnsi="Times New Roman" w:cs="Times New Roman"/>
+              </w:rPr>
+              <w:t xml:space="preserve"> </w:t>
+            </w:r>
+            <w:proofErr w:type="spellStart"/>
+            <w:r>
+              <w:rPr>
+                <w:rFonts w:ascii="Times New Roman" w:hAnsi="Times New Roman" w:cs="Times New Roman"/>
+              </w:rPr>
+              <w:t>lượng</w:t>
+            </w:r>
+            <w:proofErr w:type="spellEnd"/>
+            <w:r>
+              <w:rPr>
+                <w:rFonts w:ascii="Times New Roman" w:hAnsi="Times New Roman" w:cs="Times New Roman"/>
+              </w:rPr>
+              <w:t xml:space="preserve"> </w:t>
+            </w:r>
+            <w:proofErr w:type="spellStart"/>
+            <w:r>
+              <w:rPr>
+                <w:rFonts w:ascii="Times New Roman" w:hAnsi="Times New Roman" w:cs="Times New Roman"/>
+              </w:rPr>
+              <w:t>nước</w:t>
+            </w:r>
+            <w:proofErr w:type="spellEnd"/>
+            <w:r>
+              <w:rPr>
+                <w:rFonts w:ascii="Times New Roman" w:hAnsi="Times New Roman" w:cs="Times New Roman"/>
+              </w:rPr>
+              <w:t xml:space="preserve"> </w:t>
+            </w:r>
+            <w:proofErr w:type="spellStart"/>
+            <w:r>
+              <w:rPr>
+                <w:rFonts w:ascii="Times New Roman" w:hAnsi="Times New Roman" w:cs="Times New Roman"/>
+              </w:rPr>
+              <w:t>tiêu</w:t>
+            </w:r>
+            <w:proofErr w:type="spellEnd"/>
+            <w:r>
+              <w:rPr>
+                <w:rFonts w:ascii="Times New Roman" w:hAnsi="Times New Roman" w:cs="Times New Roman"/>
+              </w:rPr>
+              <w:t xml:space="preserve"> </w:t>
+            </w:r>
+            <w:proofErr w:type="spellStart"/>
+            <w:r>
+              <w:rPr>
+                <w:rFonts w:ascii="Times New Roman" w:hAnsi="Times New Roman" w:cs="Times New Roman"/>
+              </w:rPr>
+              <w:t>thụ</w:t>
+            </w:r>
+            <w:proofErr w:type="spellEnd"/>
           </w:p>
         </w:tc>
         <w:tc>
@@ -1047,12 +1911,28 @@
                 <w:rFonts w:ascii="Times New Roman" w:hAnsi="Times New Roman" w:cs="Times New Roman"/>
               </w:rPr>
             </w:pPr>
-            <w:r>
-              <w:rPr>
-                <w:rFonts w:ascii="Times New Roman" w:hAnsi="Times New Roman" w:cs="Times New Roman"/>
-              </w:rPr>
-              <w:t>Thành tiền</w:t>
-            </w:r>
+            <w:proofErr w:type="spellStart"/>
+            <w:r>
+              <w:rPr>
+                <w:rFonts w:ascii="Times New Roman" w:hAnsi="Times New Roman" w:cs="Times New Roman"/>
+              </w:rPr>
+              <w:t>Thành</w:t>
+            </w:r>
+            <w:proofErr w:type="spellEnd"/>
+            <w:r>
+              <w:rPr>
+                <w:rFonts w:ascii="Times New Roman" w:hAnsi="Times New Roman" w:cs="Times New Roman"/>
+              </w:rPr>
+              <w:t xml:space="preserve"> </w:t>
+            </w:r>
+            <w:proofErr w:type="spellStart"/>
+            <w:r>
+              <w:rPr>
+                <w:rFonts w:ascii="Times New Roman" w:hAnsi="Times New Roman" w:cs="Times New Roman"/>
+              </w:rPr>
+              <w:t>tiền</w:t>
+            </w:r>
+            <w:proofErr w:type="spellEnd"/>
           </w:p>
         </w:tc>
       </w:tr>
@@ -1170,6 +2050,7 @@
               </w:rPr>
               <w:t>{</w:t>
             </w:r>
+            <w:proofErr w:type="spellStart"/>
             <w:r>
               <w:rPr>
                 <w:rFonts w:ascii="Times New Roman" w:hAnsi="Times New Roman" w:cs="Times New Roman"/>
@@ -1177,6 +2058,7 @@
               </w:rPr>
               <w:t>companyName</w:t>
             </w:r>
+            <w:proofErr w:type="spellEnd"/>
             <w:r>
               <w:rPr>
                 <w:rFonts w:ascii="Times New Roman" w:hAnsi="Times New Roman" w:cs="Times New Roman"/>
@@ -1328,7 +2210,23 @@
                 <w:rFonts w:ascii="Times New Roman" w:hAnsi="Times New Roman" w:cs="Times New Roman"/>
                 <w:lang w:val="en-US"/>
               </w:rPr>
-              <w:t>{rangeDate}</w:t>
+              <w:t>{</w:t>
+            </w:r>
+            <w:proofErr w:type="spellStart"/>
+            <w:r>
+              <w:rPr>
+                <w:rFonts w:ascii="Times New Roman" w:hAnsi="Times New Roman" w:cs="Times New Roman"/>
+                <w:lang w:val="en-US"/>
+              </w:rPr>
+              <w:t>rangeDate</w:t>
+            </w:r>
+            <w:proofErr w:type="spellEnd"/>
+            <w:r>
+              <w:rPr>
+                <w:rFonts w:ascii="Times New Roman" w:hAnsi="Times New Roman" w:cs="Times New Roman"/>
+                <w:lang w:val="en-US"/>
+              </w:rPr>
+              <w:t>}</w:t>
             </w:r>
           </w:p>
         </w:tc>
@@ -1375,6 +2273,7 @@
               </w:rPr>
               <w:t>ố đầu: {</w:t>
             </w:r>
+            <w:proofErr w:type="spellStart"/>
             <w:r>
               <w:rPr>
                 <w:rFonts w:ascii="Times New Roman" w:hAnsi="Times New Roman" w:cs="Times New Roman"/>
@@ -1389,6 +2288,7 @@
               </w:rPr>
               <w:t>BeginFormat</w:t>
             </w:r>
+            <w:proofErr w:type="spellEnd"/>
             <w:r>
               <w:rPr>
                 <w:rFonts w:ascii="Times New Roman" w:hAnsi="Times New Roman" w:cs="Times New Roman"/>
@@ -1424,7 +2324,23 @@
                 <w:rFonts w:ascii="Times New Roman" w:hAnsi="Times New Roman" w:cs="Times New Roman"/>
                 <w:lang w:val="en-US"/>
               </w:rPr>
-              <w:t>{numberEndFormat}</w:t>
+              <w:t>{</w:t>
+            </w:r>
+            <w:proofErr w:type="spellStart"/>
+            <w:r>
+              <w:rPr>
+                <w:rFonts w:ascii="Times New Roman" w:hAnsi="Times New Roman" w:cs="Times New Roman"/>
+                <w:lang w:val="en-US"/>
+              </w:rPr>
+              <w:t>numberEndFormat</w:t>
+            </w:r>
+            <w:proofErr w:type="spellEnd"/>
+            <w:r>
+              <w:rPr>
+                <w:rFonts w:ascii="Times New Roman" w:hAnsi="Times New Roman" w:cs="Times New Roman"/>
+                <w:lang w:val="en-US"/>
+              </w:rPr>
+              <w:t>}</w:t>
             </w:r>
           </w:p>
           <w:p>
@@ -1435,6 +2351,7 @@
                 <w:rFonts w:ascii="Times New Roman" w:hAnsi="Times New Roman" w:cs="Times New Roman"/>
               </w:rPr>
             </w:pPr>
+            <w:proofErr w:type="spellStart"/>
             <w:r>
               <w:rPr>
                 <w:rFonts w:ascii="Times New Roman" w:hAnsi="Times New Roman" w:cs="Times New Roman"/>
@@ -1442,6 +2359,7 @@
               </w:rPr>
               <w:t>Tổng</w:t>
             </w:r>
+            <w:proofErr w:type="spellEnd"/>
             <w:r>
               <w:rPr>
                 <w:rFonts w:ascii="Times New Roman" w:hAnsi="Times New Roman" w:cs="Times New Roman"/>
@@ -1449,6 +2367,7 @@
               </w:rPr>
               <w:t>: {</w:t>
             </w:r>
+            <w:proofErr w:type="spellStart"/>
             <w:r>
               <w:rPr>
                 <w:rFonts w:ascii="Times New Roman" w:hAnsi="Times New Roman" w:cs="Times New Roman"/>
@@ -1456,6 +2375,7 @@
               </w:rPr>
               <w:t>consumeFormat</w:t>
             </w:r>
+            <w:proofErr w:type="spellEnd"/>
             <w:r>
               <w:rPr>
                 <w:rFonts w:ascii="Times New Roman" w:hAnsi="Times New Roman" w:cs="Times New Roman"/>
@@ -1494,18 +2414,47 @@
           <w:p>
             <w:pPr>
               <w:spacing w:before="120"/>
-              <w:jc w:val="center"/>
+              <w:rPr>
+                <w:rFonts w:ascii="Times New Roman" w:hAnsi="Times New Roman" w:cs="Times New Roman"/>
+                <w:lang w:val="vi-VN"/>
+              </w:rPr>
+            </w:pPr>
+            <w:r>
               <w:rPr>
                 <w:rFonts w:ascii="Times New Roman" w:hAnsi="Times New Roman" w:cs="Times New Roman"/>
                 <w:lang w:val="en-US"/>
               </w:rPr>
-            </w:pPr>
+              <w:t>{</w:t>
+            </w:r>
+            <w:proofErr w:type="spellStart"/>
             <w:r>
               <w:rPr>
                 <w:rFonts w:ascii="Times New Roman" w:hAnsi="Times New Roman" w:cs="Times New Roman"/>
                 <w:lang w:val="en-US"/>
               </w:rPr>
-              <w:t xml:space="preserve">{totalFormat} </w:t>
+              <w:t>totalFormat</w:t>
+            </w:r>
+            <w:proofErr w:type="spellEnd"/>
+            <w:r>
+              <w:rPr>
+                <w:rFonts w:ascii="Times New Roman" w:hAnsi="Times New Roman" w:cs="Times New Roman"/>
+                <w:lang w:val="vi-VN"/>
+              </w:rPr>
+              <w:t>}</w:t>
+            </w:r>
+            <w:r>
+              <w:rPr>
+                <w:rFonts w:ascii="Times New Roman" w:hAnsi="Times New Roman" w:cs="Times New Roman"/>
+                <w:lang w:val="vi-VN"/>
+              </w:rPr>
+              <w:t xml:space="preserve"> </w:t>
+            </w:r>
+            <w:r>
+              <w:rPr>
+                <w:rFonts w:ascii="Times New Roman" w:hAnsi="Times New Roman" w:cs="Times New Roman"/>
+                <w:lang w:val="vi-VN"/>
+              </w:rPr>
+              <w:t>đ</w:t>
             </w:r>
           </w:p>
         </w:tc>
@@ -1520,18 +2469,120 @@
           <w:lang w:val="vi-VN"/>
         </w:rPr>
       </w:pPr>
+      <w:r>
+        <w:rPr>
+          <w:rFonts w:ascii="Times New Roman" w:hAnsi="Times New Roman" w:cs="Times New Roman"/>
+          <w:sz w:val="22"/>
+          <w:szCs w:val="22"/>
+          <w:lang w:val="vi-VN"/>
+        </w:rPr>
+        <w:t xml:space="preserve"> </w:t>
+      </w:r>
     </w:p>
     <w:p>
       <w:pPr>
         <w:rPr>
           <w:rFonts w:ascii="Times New Roman" w:hAnsi="Times New Roman" w:cs="Times New Roman"/>
+          <w:lang w:val="vi-VN"/>
         </w:rPr>
       </w:pPr>
-      <w:r>
-        <w:rPr>
-          <w:rFonts w:ascii="Times New Roman" w:hAnsi="Times New Roman" w:cs="Times New Roman"/>
-        </w:rPr>
-        <w:t>Tổng giá thanh toán (bao gồm cả thuế GTGT):</w:t>
+      <w:proofErr w:type="spellStart"/>
+      <w:r>
+        <w:rPr>
+          <w:rFonts w:ascii="Times New Roman" w:hAnsi="Times New Roman" w:cs="Times New Roman"/>
+        </w:rPr>
+        <w:t>Tổng</w:t>
+      </w:r>
+      <w:proofErr w:type="spellEnd"/>
+      <w:r>
+        <w:rPr>
+          <w:rFonts w:ascii="Times New Roman" w:hAnsi="Times New Roman" w:cs="Times New Roman"/>
+        </w:rPr>
+        <w:t xml:space="preserve"> </w:t>
+      </w:r>
+      <w:proofErr w:type="spellStart"/>
+      <w:r>
+        <w:rPr>
+          <w:rFonts w:ascii="Times New Roman" w:hAnsi="Times New Roman" w:cs="Times New Roman"/>
+        </w:rPr>
+        <w:t>giá</w:t>
+      </w:r>
+      <w:proofErr w:type="spellEnd"/>
+      <w:r>
+        <w:rPr>
+          <w:rFonts w:ascii="Times New Roman" w:hAnsi="Times New Roman" w:cs="Times New Roman"/>
+        </w:rPr>
+        <w:t xml:space="preserve"> </w:t>
+      </w:r>
+      <w:proofErr w:type="spellStart"/>
+      <w:r>
+        <w:rPr>
+          <w:rFonts w:ascii="Times New Roman" w:hAnsi="Times New Roman" w:cs="Times New Roman"/>
+        </w:rPr>
+        <w:t>thanh</w:t>
+      </w:r>
+      <w:proofErr w:type="spellEnd"/>
+      <w:r>
+        <w:rPr>
+          <w:rFonts w:ascii="Times New Roman" w:hAnsi="Times New Roman" w:cs="Times New Roman"/>
+        </w:rPr>
+        <w:t xml:space="preserve"> </w:t>
+      </w:r>
+      <w:proofErr w:type="spellStart"/>
+      <w:r>
+        <w:rPr>
+          <w:rFonts w:ascii="Times New Roman" w:hAnsi="Times New Roman" w:cs="Times New Roman"/>
+        </w:rPr>
+        <w:t>toán</w:t>
+      </w:r>
+      <w:proofErr w:type="spellEnd"/>
+      <w:r>
+        <w:rPr>
+          <w:rFonts w:ascii="Times New Roman" w:hAnsi="Times New Roman" w:cs="Times New Roman"/>
+        </w:rPr>
+        <w:t xml:space="preserve"> (bao </w:t>
+      </w:r>
+      <w:proofErr w:type="spellStart"/>
+      <w:r>
+        <w:rPr>
+          <w:rFonts w:ascii="Times New Roman" w:hAnsi="Times New Roman" w:cs="Times New Roman"/>
+        </w:rPr>
+        <w:t>gồm</w:t>
+      </w:r>
+      <w:proofErr w:type="spellEnd"/>
+      <w:r>
+        <w:rPr>
+          <w:rFonts w:ascii="Times New Roman" w:hAnsi="Times New Roman" w:cs="Times New Roman"/>
+        </w:rPr>
+        <w:t xml:space="preserve"> </w:t>
+      </w:r>
+      <w:proofErr w:type="spellStart"/>
+      <w:r>
+        <w:rPr>
+          <w:rFonts w:ascii="Times New Roman" w:hAnsi="Times New Roman" w:cs="Times New Roman"/>
+        </w:rPr>
+        <w:t>cả</w:t>
+      </w:r>
+      <w:proofErr w:type="spellEnd"/>
+      <w:r>
+        <w:rPr>
+          <w:rFonts w:ascii="Times New Roman" w:hAnsi="Times New Roman" w:cs="Times New Roman"/>
+        </w:rPr>
+        <w:t xml:space="preserve"> </w:t>
+      </w:r>
+      <w:proofErr w:type="spellStart"/>
+      <w:r>
+        <w:rPr>
+          <w:rFonts w:ascii="Times New Roman" w:hAnsi="Times New Roman" w:cs="Times New Roman"/>
+        </w:rPr>
+        <w:t>thuế</w:t>
+      </w:r>
+      <w:proofErr w:type="spellEnd"/>
+      <w:r>
+        <w:rPr>
+          <w:rFonts w:ascii="Times New Roman" w:hAnsi="Times New Roman" w:cs="Times New Roman"/>
+        </w:rPr>
+        <w:t xml:space="preserve"> GTGT):</w:t>
       </w:r>
       <w:r>
         <w:rPr>
@@ -1545,13 +2596,30 @@
           <w:rFonts w:ascii="Times New Roman" w:hAnsi="Times New Roman" w:cs="Times New Roman"/>
           <w:lang w:val="en-US"/>
         </w:rPr>
-        <w:t>{totalFormat}</w:t>
-      </w:r>
-      <w:r>
-        <w:rPr>
-          <w:rFonts w:ascii="Times New Roman" w:hAnsi="Times New Roman" w:cs="Times New Roman"/>
-        </w:rPr>
-        <w:t> </w:t>
+        <w:t>{</w:t>
+      </w:r>
+      <w:proofErr w:type="spellStart"/>
+      <w:r>
+        <w:rPr>
+          <w:rFonts w:ascii="Times New Roman" w:hAnsi="Times New Roman" w:cs="Times New Roman"/>
+          <w:lang w:val="en-US"/>
+        </w:rPr>
+        <w:t>totalFormat</w:t>
+      </w:r>
+      <w:proofErr w:type="spellEnd"/>
+      <w:r>
+        <w:rPr>
+          <w:rFonts w:ascii="Times New Roman" w:hAnsi="Times New Roman" w:cs="Times New Roman"/>
+          <w:lang w:val="en-US"/>
+        </w:rPr>
+        <w:t>}</w:t>
+      </w:r>
+      <w:r>
+        <w:rPr>
+          <w:rFonts w:ascii="Times New Roman" w:hAnsi="Times New Roman" w:cs="Times New Roman"/>
+          <w:lang w:val="vi-VN"/>
+        </w:rPr>
+        <w:t xml:space="preserve"> đ</w:t>
       </w:r>
     </w:p>
     <w:p>
@@ -1573,7 +2641,23 @@
           <w:rFonts w:ascii="Times New Roman" w:hAnsi="Times New Roman" w:cs="Times New Roman"/>
           <w:lang w:val="en-US"/>
         </w:rPr>
-        <w:t>{moneyToString}</w:t>
+        <w:t>{</w:t>
+      </w:r>
+      <w:proofErr w:type="spellStart"/>
+      <w:r>
+        <w:rPr>
+          <w:rFonts w:ascii="Times New Roman" w:hAnsi="Times New Roman" w:cs="Times New Roman"/>
+          <w:lang w:val="en-US"/>
+        </w:rPr>
+        <w:t>moneyToString</w:t>
+      </w:r>
+      <w:proofErr w:type="spellEnd"/>
+      <w:r>
+        <w:rPr>
+          <w:rFonts w:ascii="Times New Roman" w:hAnsi="Times New Roman" w:cs="Times New Roman"/>
+          <w:lang w:val="en-US"/>
+        </w:rPr>
+        <w:t>}</w:t>
       </w:r>
       <w:r>
         <w:rPr>
@@ -1581,12 +2665,14 @@
         </w:rPr>
         <w:t> </w:t>
       </w:r>
+      <w:proofErr w:type="spellStart"/>
       <w:r>
         <w:rPr>
           <w:rFonts w:ascii="Times New Roman" w:hAnsi="Times New Roman" w:cs="Times New Roman"/>
         </w:rPr>
         <w:t>đồng</w:t>
       </w:r>
+      <w:proofErr w:type="spellEnd"/>
       <w:r>
         <w:rPr>
           <w:rFonts w:ascii="Times New Roman" w:hAnsi="Times New Roman" w:cs="Times New Roman"/>
@@ -1656,8 +2742,15 @@
           <w:rFonts w:ascii="Times New Roman" w:hAnsi="Times New Roman" w:cs="Times New Roman"/>
         </w:rPr>
         <w:tab/>
+      </w:r>
+      <w:proofErr w:type="spellStart"/>
+      <w:r>
+        <w:rPr>
+          <w:rFonts w:ascii="Times New Roman" w:hAnsi="Times New Roman" w:cs="Times New Roman"/>
+        </w:rPr>
         <w:t>Ngày</w:t>
       </w:r>
+      <w:proofErr w:type="spellEnd"/>
       <w:r>
         <w:rPr>
           <w:rFonts w:ascii="Times New Roman" w:hAnsi="Times New Roman" w:cs="Times New Roman"/>
@@ -1749,14 +2842,70 @@
                 <w:lang w:val="vi-VN"/>
               </w:rPr>
             </w:pPr>
+            <w:proofErr w:type="spellStart"/>
             <w:r>
               <w:rPr>
                 <w:rFonts w:ascii="Times New Roman" w:hAnsi="Times New Roman" w:cs="Times New Roman"/>
                 <w:b/>
                 <w:bCs/>
               </w:rPr>
-              <w:t>Người lập bảng kê</w:t>
-            </w:r>
+              <w:t>Người</w:t>
+            </w:r>
+            <w:proofErr w:type="spellEnd"/>
+            <w:r>
+              <w:rPr>
+                <w:rFonts w:ascii="Times New Roman" w:hAnsi="Times New Roman" w:cs="Times New Roman"/>
+                <w:b/>
+                <w:bCs/>
+              </w:rPr>
+              <w:t xml:space="preserve"> </w:t>
+            </w:r>
+            <w:proofErr w:type="spellStart"/>
+            <w:r>
+              <w:rPr>
+                <w:rFonts w:ascii="Times New Roman" w:hAnsi="Times New Roman" w:cs="Times New Roman"/>
+                <w:b/>
+                <w:bCs/>
+              </w:rPr>
+              <w:t>lập</w:t>
+            </w:r>
+            <w:proofErr w:type="spellEnd"/>
+            <w:r>
+              <w:rPr>
+                <w:rFonts w:ascii="Times New Roman" w:hAnsi="Times New Roman" w:cs="Times New Roman"/>
+                <w:b/>
+                <w:bCs/>
+              </w:rPr>
+              <w:t xml:space="preserve"> </w:t>
+            </w:r>
+            <w:proofErr w:type="spellStart"/>
+            <w:r>
+              <w:rPr>
+                <w:rFonts w:ascii="Times New Roman" w:hAnsi="Times New Roman" w:cs="Times New Roman"/>
+                <w:b/>
+                <w:bCs/>
+              </w:rPr>
+              <w:t>bảng</w:t>
+            </w:r>
+            <w:proofErr w:type="spellEnd"/>
+            <w:r>
+              <w:rPr>
+                <w:rFonts w:ascii="Times New Roman" w:hAnsi="Times New Roman" w:cs="Times New Roman"/>
+                <w:b/>
+                <w:bCs/>
+              </w:rPr>
+              <w:t xml:space="preserve"> </w:t>
+            </w:r>
+            <w:proofErr w:type="spellStart"/>
+            <w:r>
+              <w:rPr>
+                <w:rFonts w:ascii="Times New Roman" w:hAnsi="Times New Roman" w:cs="Times New Roman"/>
+                <w:b/>
+                <w:bCs/>
+              </w:rPr>
+              <w:t>kê</w:t>
+            </w:r>
+            <w:proofErr w:type="spellEnd"/>
             <w:r>
               <w:rPr>
                 <w:rFonts w:ascii="Times New Roman" w:hAnsi="Times New Roman" w:cs="Times New Roman"/>
@@ -1769,7 +2918,77 @@
                 <w:rFonts w:ascii="Times New Roman" w:hAnsi="Times New Roman" w:cs="Times New Roman"/>
               </w:rPr>
               <w:br/>
-              <w:t>(Ký, ghi rõ họ tên)</w:t>
+              <w:t>(</w:t>
+            </w:r>
+            <w:proofErr w:type="spellStart"/>
+            <w:r>
+              <w:rPr>
+                <w:rFonts w:ascii="Times New Roman" w:hAnsi="Times New Roman" w:cs="Times New Roman"/>
+              </w:rPr>
+              <w:t>Ký</w:t>
+            </w:r>
+            <w:proofErr w:type="spellEnd"/>
+            <w:r>
+              <w:rPr>
+                <w:rFonts w:ascii="Times New Roman" w:hAnsi="Times New Roman" w:cs="Times New Roman"/>
+              </w:rPr>
+              <w:t xml:space="preserve">, </w:t>
+            </w:r>
+            <w:proofErr w:type="spellStart"/>
+            <w:r>
+              <w:rPr>
+                <w:rFonts w:ascii="Times New Roman" w:hAnsi="Times New Roman" w:cs="Times New Roman"/>
+              </w:rPr>
+              <w:t>ghi</w:t>
+            </w:r>
+            <w:proofErr w:type="spellEnd"/>
+            <w:r>
+              <w:rPr>
+                <w:rFonts w:ascii="Times New Roman" w:hAnsi="Times New Roman" w:cs="Times New Roman"/>
+              </w:rPr>
+              <w:t xml:space="preserve"> </w:t>
+            </w:r>
+            <w:proofErr w:type="spellStart"/>
+            <w:r>
+              <w:rPr>
+                <w:rFonts w:ascii="Times New Roman" w:hAnsi="Times New Roman" w:cs="Times New Roman"/>
+              </w:rPr>
+              <w:t>rõ</w:t>
+            </w:r>
+            <w:proofErr w:type="spellEnd"/>
+            <w:r>
+              <w:rPr>
+                <w:rFonts w:ascii="Times New Roman" w:hAnsi="Times New Roman" w:cs="Times New Roman"/>
+              </w:rPr>
+              <w:t xml:space="preserve"> </w:t>
+            </w:r>
+            <w:proofErr w:type="spellStart"/>
+            <w:r>
+              <w:rPr>
+                <w:rFonts w:ascii="Times New Roman" w:hAnsi="Times New Roman" w:cs="Times New Roman"/>
+              </w:rPr>
+              <w:t>họ</w:t>
+            </w:r>
+            <w:proofErr w:type="spellEnd"/>
+            <w:r>
+              <w:rPr>
+                <w:rFonts w:ascii="Times New Roman" w:hAnsi="Times New Roman" w:cs="Times New Roman"/>
+              </w:rPr>
+              <w:t xml:space="preserve"> </w:t>
+            </w:r>
+            <w:proofErr w:type="spellStart"/>
+            <w:r>
+              <w:rPr>
+                <w:rFonts w:ascii="Times New Roman" w:hAnsi="Times New Roman" w:cs="Times New Roman"/>
+              </w:rPr>
+              <w:t>tên</w:t>
+            </w:r>
+            <w:proofErr w:type="spellEnd"/>
+            <w:r>
+              <w:rPr>
+                <w:rFonts w:ascii="Times New Roman" w:hAnsi="Times New Roman" w:cs="Times New Roman"/>
+              </w:rPr>
+              <w:t>)</w:t>
             </w:r>
           </w:p>
           <w:p>
@@ -1860,14 +3079,14 @@
 </file>
 
 <file path=word/styles.xml><?xml version="1.0" encoding="utf-8"?>
-<w:styles xmlns:mc="http://schemas.openxmlformats.org/markup-compatibility/2006" xmlns:r="http://schemas.openxmlformats.org/officeDocument/2006/relationships" xmlns:w="http://schemas.openxmlformats.org/wordprocessingml/2006/main" xmlns:w14="http://schemas.microsoft.com/office/word/2010/wordml" xmlns:w15="http://schemas.microsoft.com/office/word/2012/wordml" xmlns:w16cid="http://schemas.microsoft.com/office/word/2016/wordml/cid" xmlns:w16se="http://schemas.microsoft.com/office/word/2015/wordml/symex" mc:Ignorable="w14 w15 w16se w16cid">
+<w:styles xmlns:mc="http://schemas.openxmlformats.org/markup-compatibility/2006" xmlns:r="http://schemas.openxmlformats.org/officeDocument/2006/relationships" xmlns:w="http://schemas.openxmlformats.org/wordprocessingml/2006/main" xmlns:w14="http://schemas.microsoft.com/office/word/2010/wordml" xmlns:w15="http://schemas.microsoft.com/office/word/2012/wordml" xmlns:w16cex="http://schemas.microsoft.com/office/word/2018/wordml/cex" xmlns:w16cid="http://schemas.microsoft.com/office/word/2016/wordml/cid" xmlns:w16="http://schemas.microsoft.com/office/word/2018/wordml" xmlns:w16se="http://schemas.microsoft.com/office/word/2015/wordml/symex" mc:Ignorable="w14 w15 w16se w16cid w16 w16cex">
   <w:docDefaults>
     <w:rPrDefault>
       <w:rPr>
         <w:rFonts w:asciiTheme="minorHAnsi" w:eastAsiaTheme="minorHAnsi" w:hAnsiTheme="minorHAnsi" w:cstheme="minorBidi"/>
         <w:sz w:val="24"/>
         <w:szCs w:val="24"/>
-        <w:lang w:val="en-VN" w:eastAsia="en-US" w:bidi="ar-SA"/>
+        <w:lang w:val="en-GB" w:eastAsia="en-US" w:bidi="ar-SA"/>
       </w:rPr>
     </w:rPrDefault>
     <w:pPrDefault/>

</xml_diff>